<commit_message>
Se ha comenzado la creación de la sección de campañas
</commit_message>
<xml_diff>
--- a/docs/flujos.docx
+++ b/docs/flujos.docx
@@ -4,10 +4,463 @@
   <w:body>
     <w:p>
       <w:r>
-        <w:t>Inicialización:</w:t>
+        <w:t xml:space="preserve">Pasar a </w:t>
+      </w:r>
+      <w:proofErr w:type="spellStart"/>
+      <w:r>
+        <w:t>markdown</w:t>
+      </w:r>
+      <w:proofErr w:type="spellEnd"/>
+      <w:r>
+        <w:t xml:space="preserve">, </w:t>
+      </w:r>
+      <w:proofErr w:type="spellStart"/>
+      <w:r>
+        <w:t>docstrings</w:t>
+      </w:r>
+      <w:proofErr w:type="spellEnd"/>
+      <w:r>
+        <w:t>, y</w:t>
+      </w:r>
+      <w:r>
+        <w:t xml:space="preserve"> </w:t>
+      </w:r>
+      <w:proofErr w:type="spellStart"/>
+      <w:r>
+        <w:t>mermaid</w:t>
+      </w:r>
+      <w:proofErr w:type="spellEnd"/>
+    </w:p>
+    <w:p>
+      <w:r>
+        <w:t xml:space="preserve">Consultar patrones de diseño como </w:t>
+      </w:r>
+      <w:proofErr w:type="spellStart"/>
+      <w:r>
+        <w:t>Strategy</w:t>
+      </w:r>
+      <w:proofErr w:type="spellEnd"/>
+      <w:r>
+        <w:t xml:space="preserve"> o </w:t>
+      </w:r>
+      <w:proofErr w:type="spellStart"/>
+      <w:r>
+        <w:t>Command</w:t>
+      </w:r>
+      <w:proofErr w:type="spellEnd"/>
+      <w:r>
+        <w:t xml:space="preserve"> o similares.</w:t>
+      </w:r>
+    </w:p>
+    <w:p>
+      <w:r>
+        <w:t>Autopep8 para dar formato adecuado</w:t>
+      </w:r>
+    </w:p>
+    <w:p>
+      <w:proofErr w:type="gramStart"/>
+      <w:r>
+        <w:t>Single</w:t>
+      </w:r>
+      <w:proofErr w:type="gramEnd"/>
+      <w:r>
+        <w:t xml:space="preserve"> </w:t>
+      </w:r>
+      <w:proofErr w:type="spellStart"/>
+      <w:r>
+        <w:t>Responsibility</w:t>
+      </w:r>
+      <w:proofErr w:type="spellEnd"/>
+      <w:r>
+        <w:t xml:space="preserve"> </w:t>
+      </w:r>
+      <w:proofErr w:type="spellStart"/>
+      <w:r>
+        <w:t>Principle</w:t>
+      </w:r>
+      <w:proofErr w:type="spellEnd"/>
+    </w:p>
+    <w:p>
+      <w:pPr>
+        <w:rPr>
+          <w:lang w:val="en-US"/>
+        </w:rPr>
+      </w:pPr>
+      <w:r>
+        <w:rPr>
+          <w:lang w:val="en-US"/>
+        </w:rPr>
+        <w:t>Don’t Repeat Yourself</w:t>
+      </w:r>
+    </w:p>
+    <w:p>
+      <w:proofErr w:type="spellStart"/>
+      <w:r>
+        <w:t>Separation</w:t>
+      </w:r>
+      <w:proofErr w:type="spellEnd"/>
+      <w:r>
+        <w:t xml:space="preserve"> </w:t>
+      </w:r>
+      <w:proofErr w:type="spellStart"/>
+      <w:r>
+        <w:t>o</w:t>
+      </w:r>
+      <w:r>
+        <w:t>f</w:t>
+      </w:r>
+      <w:proofErr w:type="spellEnd"/>
+      <w:r>
+        <w:t xml:space="preserve"> </w:t>
+      </w:r>
+      <w:proofErr w:type="spellStart"/>
+      <w:r>
+        <w:t>Concerns</w:t>
+      </w:r>
+      <w:proofErr w:type="spellEnd"/>
+    </w:p>
+    <w:p>
+      <w:r>
+        <w:t>INICIALIZACIÓN</w:t>
+      </w:r>
+      <w:r>
+        <w:t xml:space="preserve"> (main.py)</w:t>
+      </w:r>
+      <w:r>
+        <w:t>:</w:t>
+      </w:r>
+    </w:p>
+    <w:p>
+      <w:pPr>
+        <w:rPr>
+          <w:i/>
+          <w:iCs/>
+        </w:rPr>
+      </w:pPr>
+      <w:r>
+        <w:rPr>
+          <w:i/>
+          <w:iCs/>
+        </w:rPr>
+        <w:t>db.py</w:t>
+      </w:r>
+    </w:p>
+    <w:p>
+      <w:proofErr w:type="spellStart"/>
+      <w:r>
+        <w:rPr>
+          <w:u w:val="single"/>
+        </w:rPr>
+        <w:t>init_</w:t>
+      </w:r>
+      <w:r>
+        <w:rPr>
+          <w:u w:val="single"/>
+        </w:rPr>
+        <w:t>db</w:t>
+      </w:r>
+      <w:proofErr w:type="spellEnd"/>
+      <w:r>
+        <w:rPr>
+          <w:u w:val="single"/>
+        </w:rPr>
+        <w:t xml:space="preserve"> (</w:t>
+      </w:r>
+      <w:r>
+        <w:rPr>
+          <w:u w:val="single"/>
+        </w:rPr>
+        <w:t>):</w:t>
+      </w:r>
+      <w:r>
+        <w:t xml:space="preserve"> inicializa la base de datos </w:t>
+      </w:r>
+      <w:r>
+        <w:t>-&gt; no output</w:t>
+      </w:r>
+    </w:p>
+    <w:p>
+      <w:pPr>
+        <w:rPr>
+          <w:i/>
+          <w:iCs/>
+        </w:rPr>
+      </w:pPr>
+      <w:r>
+        <w:tab/>
+      </w:r>
+      <w:r>
+        <w:rPr>
+          <w:i/>
+          <w:iCs/>
+        </w:rPr>
+        <w:t>initial_data.py</w:t>
+      </w:r>
+    </w:p>
+    <w:p>
+      <w:pPr>
+        <w:ind w:left="708" w:firstLine="2"/>
+      </w:pPr>
+      <w:r>
+        <w:t xml:space="preserve">-&gt; </w:t>
+      </w:r>
+      <w:proofErr w:type="spellStart"/>
+      <w:r>
+        <w:rPr>
+          <w:u w:val="single"/>
+        </w:rPr>
+        <w:t>load_initial_data</w:t>
+      </w:r>
+      <w:proofErr w:type="spellEnd"/>
+      <w:r>
+        <w:rPr>
+          <w:u w:val="single"/>
+        </w:rPr>
+        <w:t>(</w:t>
+      </w:r>
+      <w:proofErr w:type="spellStart"/>
+      <w:r>
+        <w:rPr>
+          <w:u w:val="single"/>
+        </w:rPr>
+        <w:t>session</w:t>
+      </w:r>
+      <w:proofErr w:type="spellEnd"/>
+      <w:r>
+        <w:rPr>
+          <w:u w:val="single"/>
+        </w:rPr>
+        <w:t>):</w:t>
+      </w:r>
+      <w:r>
+        <w:t xml:space="preserve"> puebla</w:t>
+      </w:r>
+      <w:r>
+        <w:t xml:space="preserve"> listas predefinidas </w:t>
+      </w:r>
+      <w:r>
+        <w:t>en la base de datos (sistemas y secciones, por ejemplo)</w:t>
       </w:r>
     </w:p>
     <w:p/>
+    <w:p>
+      <w:pPr>
+        <w:rPr>
+          <w:lang w:val="en-US"/>
+        </w:rPr>
+      </w:pPr>
+      <w:proofErr w:type="spellStart"/>
+      <w:r>
+        <w:rPr>
+          <w:lang w:val="en-US"/>
+        </w:rPr>
+        <w:t>main_window</w:t>
+      </w:r>
+      <w:proofErr w:type="spellEnd"/>
+      <w:r>
+        <w:rPr>
+          <w:lang w:val="en-US"/>
+        </w:rPr>
+        <w:t xml:space="preserve"> = </w:t>
+      </w:r>
+      <w:proofErr w:type="spellStart"/>
+      <w:proofErr w:type="gramStart"/>
+      <w:r>
+        <w:rPr>
+          <w:lang w:val="en-US"/>
+        </w:rPr>
+        <w:t>MainWindow</w:t>
+      </w:r>
+      <w:proofErr w:type="spellEnd"/>
+      <w:r>
+        <w:rPr>
+          <w:lang w:val="en-US"/>
+        </w:rPr>
+        <w:t>(</w:t>
+      </w:r>
+      <w:proofErr w:type="gramEnd"/>
+      <w:r>
+        <w:rPr>
+          <w:lang w:val="en-US"/>
+        </w:rPr>
+        <w:t xml:space="preserve">): </w:t>
+      </w:r>
+      <w:proofErr w:type="spellStart"/>
+      <w:r>
+        <w:rPr>
+          <w:lang w:val="en-US"/>
+        </w:rPr>
+        <w:t>instanciación</w:t>
+      </w:r>
+      <w:proofErr w:type="spellEnd"/>
+      <w:r>
+        <w:rPr>
+          <w:lang w:val="en-US"/>
+        </w:rPr>
+        <w:t xml:space="preserve"> d</w:t>
+      </w:r>
+      <w:r>
+        <w:rPr>
+          <w:lang w:val="en-US"/>
+        </w:rPr>
+        <w:t xml:space="preserve">e la </w:t>
+      </w:r>
+      <w:proofErr w:type="spellStart"/>
+      <w:r>
+        <w:rPr>
+          <w:lang w:val="en-US"/>
+        </w:rPr>
+        <w:t>pagina</w:t>
+      </w:r>
+      <w:proofErr w:type="spellEnd"/>
+      <w:r>
+        <w:rPr>
+          <w:lang w:val="en-US"/>
+        </w:rPr>
+        <w:t xml:space="preserve"> principal</w:t>
+      </w:r>
+    </w:p>
+    <w:p>
+      <w:pPr>
+        <w:rPr>
+          <w:lang w:val="en-US"/>
+        </w:rPr>
+      </w:pPr>
+      <w:r>
+        <w:rPr>
+          <w:lang w:val="en-US"/>
+        </w:rPr>
+        <w:tab/>
+      </w:r>
+      <w:r>
+        <w:rPr>
+          <w:i/>
+          <w:iCs/>
+          <w:lang w:val="en-US"/>
+        </w:rPr>
+        <w:t>main_window.py</w:t>
+      </w:r>
+    </w:p>
+    <w:p>
+      <w:r>
+        <w:rPr>
+          <w:lang w:val="en-US"/>
+        </w:rPr>
+        <w:tab/>
+      </w:r>
+      <w:r>
+        <w:t xml:space="preserve">-&gt; </w:t>
+      </w:r>
+      <w:proofErr w:type="spellStart"/>
+      <w:r>
+        <w:t>self.db_</w:t>
+      </w:r>
+      <w:proofErr w:type="gramStart"/>
+      <w:r>
+        <w:t>manager</w:t>
+      </w:r>
+      <w:proofErr w:type="spellEnd"/>
+      <w:proofErr w:type="gramEnd"/>
+      <w:r>
+        <w:t xml:space="preserve"> = </w:t>
+      </w:r>
+      <w:proofErr w:type="spellStart"/>
+      <w:proofErr w:type="gramStart"/>
+      <w:r>
+        <w:t>DatabaseManager</w:t>
+      </w:r>
+      <w:proofErr w:type="spellEnd"/>
+      <w:r>
+        <w:t>(</w:t>
+      </w:r>
+      <w:proofErr w:type="gramEnd"/>
+      <w:r>
+        <w:t xml:space="preserve">): instancia </w:t>
+      </w:r>
+      <w:r>
+        <w:t xml:space="preserve">el </w:t>
+      </w:r>
+      <w:r>
+        <w:t>gestor de bas</w:t>
+      </w:r>
+      <w:r>
+        <w:t>e de datos</w:t>
+      </w:r>
+    </w:p>
+    <w:p>
+      <w:pPr>
+        <w:ind w:left="708"/>
+      </w:pPr>
+      <w:r>
+        <w:t xml:space="preserve">-&gt; </w:t>
+      </w:r>
+      <w:proofErr w:type="spellStart"/>
+      <w:proofErr w:type="gramStart"/>
+      <w:r>
+        <w:t>self.page</w:t>
+      </w:r>
+      <w:proofErr w:type="gramEnd"/>
+      <w:r>
+        <w:t>_</w:t>
+      </w:r>
+      <w:proofErr w:type="gramStart"/>
+      <w:r>
+        <w:t>manager</w:t>
+      </w:r>
+      <w:proofErr w:type="spellEnd"/>
+      <w:proofErr w:type="gramEnd"/>
+      <w:r>
+        <w:t xml:space="preserve"> = </w:t>
+      </w:r>
+      <w:proofErr w:type="spellStart"/>
+      <w:proofErr w:type="gramStart"/>
+      <w:r>
+        <w:t>PageManager</w:t>
+      </w:r>
+      <w:proofErr w:type="spellEnd"/>
+      <w:r>
+        <w:t>(</w:t>
+      </w:r>
+      <w:proofErr w:type="spellStart"/>
+      <w:proofErr w:type="gramEnd"/>
+      <w:r>
+        <w:t>self.</w:t>
+      </w:r>
+      <w:proofErr w:type="gramStart"/>
+      <w:r>
+        <w:t>ui.stacked</w:t>
+      </w:r>
+      <w:proofErr w:type="gramEnd"/>
+      <w:r>
+        <w:t>_widget</w:t>
+      </w:r>
+      <w:proofErr w:type="spellEnd"/>
+      <w:r>
+        <w:t xml:space="preserve">, </w:t>
+      </w:r>
+      <w:proofErr w:type="spellStart"/>
+      <w:r>
+        <w:t>self.ui</w:t>
+      </w:r>
+      <w:proofErr w:type="spellEnd"/>
+      <w:r>
+        <w:t>): instancia el gestor de páginas de la</w:t>
+      </w:r>
+      <w:r>
+        <w:t xml:space="preserve"> ventana principal</w:t>
+      </w:r>
+    </w:p>
+    <w:p/>
+    <w:p>
+      <w:pPr>
+        <w:ind w:left="708" w:firstLine="2"/>
+      </w:pPr>
+    </w:p>
+    <w:p>
+      <w:r>
+        <w:tab/>
+      </w:r>
+    </w:p>
     <w:sectPr>
       <w:pgSz w:w="11906" w:h="16838"/>
       <w:pgMar w:top="1417" w:right="1701" w:bottom="1417" w:left="1701" w:header="708" w:footer="708" w:gutter="0"/>
@@ -21,6 +474,230 @@
 <file path=word/numbering.xml><?xml version="1.0" encoding="utf-8"?>
 <w:numbering xmlns:wpc="http://schemas.microsoft.com/office/word/2010/wordprocessingCanvas" xmlns:cx="http://schemas.microsoft.com/office/drawing/2014/chartex" xmlns:cx1="http://schemas.microsoft.com/office/drawing/2015/9/8/chartex" xmlns:cx2="http://schemas.microsoft.com/office/drawing/2015/10/21/chartex" xmlns:cx3="http://schemas.microsoft.com/office/drawing/2016/5/9/chartex" xmlns:cx4="http://schemas.microsoft.com/office/drawing/2016/5/10/chartex" xmlns:cx5="http://schemas.microsoft.com/office/drawing/2016/5/11/chartex" xmlns:cx6="http://schemas.microsoft.com/office/drawing/2016/5/12/chartex" xmlns:cx7="http://schemas.microsoft.com/office/drawing/2016/5/13/chartex" xmlns:cx8="http://schemas.microsoft.com/office/drawing/2016/5/14/chartex" xmlns:mc="http://schemas.openxmlformats.org/markup-compatibility/2006" xmlns:aink="http://schemas.microsoft.com/office/drawing/2016/ink" xmlns:am3d="http://schemas.microsoft.com/office/drawing/2017/model3d" xmlns:o="urn:schemas-microsoft-com:office:office" xmlns:oel="http://schemas.microsoft.com/office/2019/extlst" xmlns:r="http://schemas.openxmlformats.org/officeDocument/2006/relationships" xmlns:m="http://schemas.openxmlformats.org/officeDocument/2006/math" xmlns:v="urn:schemas-microsoft-com:vml" xmlns:wp14="http://schemas.microsoft.com/office/word/2010/wordprocessingDrawing" xmlns:wp="http://schemas.openxmlformats.org/drawingml/2006/wordprocessingDrawing" xmlns:w10="urn:schemas-microsoft-com:office:word" xmlns:w="http://schemas.openxmlformats.org/wordprocessingml/2006/main" xmlns:w14="http://schemas.microsoft.com/office/word/2010/wordml" xmlns:w15="http://schemas.microsoft.com/office/word/2012/wordml" xmlns:w16cex="http://schemas.microsoft.com/office/word/2018/wordml/cex" xmlns:w16cid="http://schemas.microsoft.com/office/word/2016/wordml/cid" xmlns:w16="http://schemas.microsoft.com/office/word/2018/wordml" xmlns:w16du="http://schemas.microsoft.com/office/word/2023/wordml/word16du" xmlns:w16sdtdh="http://schemas.microsoft.com/office/word/2020/wordml/sdtdatahash" xmlns:w16sdtfl="http://schemas.microsoft.com/office/word/2024/wordml/sdtformatlock" xmlns:w16se="http://schemas.microsoft.com/office/word/2015/wordml/symex" xmlns:wpg="http://schemas.microsoft.com/office/word/2010/wordprocessingGroup" xmlns:wpi="http://schemas.microsoft.com/office/word/2010/wordprocessingInk" xmlns:wne="http://schemas.microsoft.com/office/word/2006/wordml" xmlns:wps="http://schemas.microsoft.com/office/word/2010/wordprocessingShape" mc:Ignorable="w14 w15 w16se w16cid w16 w16cex w16sdtdh w16sdtfl w16du wp14">
   <w:abstractNum w:abstractNumId="0" w15:restartNumberingAfterBreak="0">
+    <w:nsid w:val="15A804CB"/>
+    <w:multiLevelType w:val="hybridMultilevel"/>
+    <w:tmpl w:val="E21CE1FA"/>
+    <w:lvl w:ilvl="0" w:tplc="51DE0E10">
+      <w:numFmt w:val="bullet"/>
+      <w:lvlText w:val=""/>
+      <w:lvlJc w:val="left"/>
+      <w:pPr>
+        <w:ind w:left="1070" w:hanging="360"/>
+      </w:pPr>
+      <w:rPr>
+        <w:rFonts w:ascii="Wingdings" w:eastAsiaTheme="minorHAnsi" w:hAnsi="Wingdings" w:cstheme="minorBidi" w:hint="default"/>
+      </w:rPr>
+    </w:lvl>
+    <w:lvl w:ilvl="1" w:tplc="0C0A0003" w:tentative="1">
+      <w:start w:val="1"/>
+      <w:numFmt w:val="bullet"/>
+      <w:lvlText w:val="o"/>
+      <w:lvlJc w:val="left"/>
+      <w:pPr>
+        <w:ind w:left="1790" w:hanging="360"/>
+      </w:pPr>
+      <w:rPr>
+        <w:rFonts w:ascii="Courier New" w:hAnsi="Courier New" w:cs="Courier New" w:hint="default"/>
+      </w:rPr>
+    </w:lvl>
+    <w:lvl w:ilvl="2" w:tplc="0C0A0005" w:tentative="1">
+      <w:start w:val="1"/>
+      <w:numFmt w:val="bullet"/>
+      <w:lvlText w:val=""/>
+      <w:lvlJc w:val="left"/>
+      <w:pPr>
+        <w:ind w:left="2510" w:hanging="360"/>
+      </w:pPr>
+      <w:rPr>
+        <w:rFonts w:ascii="Wingdings" w:hAnsi="Wingdings" w:hint="default"/>
+      </w:rPr>
+    </w:lvl>
+    <w:lvl w:ilvl="3" w:tplc="0C0A0001" w:tentative="1">
+      <w:start w:val="1"/>
+      <w:numFmt w:val="bullet"/>
+      <w:lvlText w:val=""/>
+      <w:lvlJc w:val="left"/>
+      <w:pPr>
+        <w:ind w:left="3230" w:hanging="360"/>
+      </w:pPr>
+      <w:rPr>
+        <w:rFonts w:ascii="Symbol" w:hAnsi="Symbol" w:hint="default"/>
+      </w:rPr>
+    </w:lvl>
+    <w:lvl w:ilvl="4" w:tplc="0C0A0003" w:tentative="1">
+      <w:start w:val="1"/>
+      <w:numFmt w:val="bullet"/>
+      <w:lvlText w:val="o"/>
+      <w:lvlJc w:val="left"/>
+      <w:pPr>
+        <w:ind w:left="3950" w:hanging="360"/>
+      </w:pPr>
+      <w:rPr>
+        <w:rFonts w:ascii="Courier New" w:hAnsi="Courier New" w:cs="Courier New" w:hint="default"/>
+      </w:rPr>
+    </w:lvl>
+    <w:lvl w:ilvl="5" w:tplc="0C0A0005" w:tentative="1">
+      <w:start w:val="1"/>
+      <w:numFmt w:val="bullet"/>
+      <w:lvlText w:val=""/>
+      <w:lvlJc w:val="left"/>
+      <w:pPr>
+        <w:ind w:left="4670" w:hanging="360"/>
+      </w:pPr>
+      <w:rPr>
+        <w:rFonts w:ascii="Wingdings" w:hAnsi="Wingdings" w:hint="default"/>
+      </w:rPr>
+    </w:lvl>
+    <w:lvl w:ilvl="6" w:tplc="0C0A0001" w:tentative="1">
+      <w:start w:val="1"/>
+      <w:numFmt w:val="bullet"/>
+      <w:lvlText w:val=""/>
+      <w:lvlJc w:val="left"/>
+      <w:pPr>
+        <w:ind w:left="5390" w:hanging="360"/>
+      </w:pPr>
+      <w:rPr>
+        <w:rFonts w:ascii="Symbol" w:hAnsi="Symbol" w:hint="default"/>
+      </w:rPr>
+    </w:lvl>
+    <w:lvl w:ilvl="7" w:tplc="0C0A0003" w:tentative="1">
+      <w:start w:val="1"/>
+      <w:numFmt w:val="bullet"/>
+      <w:lvlText w:val="o"/>
+      <w:lvlJc w:val="left"/>
+      <w:pPr>
+        <w:ind w:left="6110" w:hanging="360"/>
+      </w:pPr>
+      <w:rPr>
+        <w:rFonts w:ascii="Courier New" w:hAnsi="Courier New" w:cs="Courier New" w:hint="default"/>
+      </w:rPr>
+    </w:lvl>
+    <w:lvl w:ilvl="8" w:tplc="0C0A0005" w:tentative="1">
+      <w:start w:val="1"/>
+      <w:numFmt w:val="bullet"/>
+      <w:lvlText w:val=""/>
+      <w:lvlJc w:val="left"/>
+      <w:pPr>
+        <w:ind w:left="6830" w:hanging="360"/>
+      </w:pPr>
+      <w:rPr>
+        <w:rFonts w:ascii="Wingdings" w:hAnsi="Wingdings" w:hint="default"/>
+      </w:rPr>
+    </w:lvl>
+  </w:abstractNum>
+  <w:abstractNum w:abstractNumId="1" w15:restartNumberingAfterBreak="0">
+    <w:nsid w:val="1AE455C2"/>
+    <w:multiLevelType w:val="hybridMultilevel"/>
+    <w:tmpl w:val="735E5EB0"/>
+    <w:lvl w:ilvl="0" w:tplc="C2FCFA72">
+      <w:numFmt w:val="bullet"/>
+      <w:lvlText w:val="-"/>
+      <w:lvlJc w:val="left"/>
+      <w:pPr>
+        <w:ind w:left="1070" w:hanging="360"/>
+      </w:pPr>
+      <w:rPr>
+        <w:rFonts w:ascii="Aptos" w:eastAsiaTheme="minorHAnsi" w:hAnsi="Aptos" w:cstheme="minorBidi" w:hint="default"/>
+      </w:rPr>
+    </w:lvl>
+    <w:lvl w:ilvl="1" w:tplc="0C0A0003" w:tentative="1">
+      <w:start w:val="1"/>
+      <w:numFmt w:val="bullet"/>
+      <w:lvlText w:val="o"/>
+      <w:lvlJc w:val="left"/>
+      <w:pPr>
+        <w:ind w:left="1790" w:hanging="360"/>
+      </w:pPr>
+      <w:rPr>
+        <w:rFonts w:ascii="Courier New" w:hAnsi="Courier New" w:cs="Courier New" w:hint="default"/>
+      </w:rPr>
+    </w:lvl>
+    <w:lvl w:ilvl="2" w:tplc="0C0A0005" w:tentative="1">
+      <w:start w:val="1"/>
+      <w:numFmt w:val="bullet"/>
+      <w:lvlText w:val=""/>
+      <w:lvlJc w:val="left"/>
+      <w:pPr>
+        <w:ind w:left="2510" w:hanging="360"/>
+      </w:pPr>
+      <w:rPr>
+        <w:rFonts w:ascii="Wingdings" w:hAnsi="Wingdings" w:hint="default"/>
+      </w:rPr>
+    </w:lvl>
+    <w:lvl w:ilvl="3" w:tplc="0C0A0001" w:tentative="1">
+      <w:start w:val="1"/>
+      <w:numFmt w:val="bullet"/>
+      <w:lvlText w:val=""/>
+      <w:lvlJc w:val="left"/>
+      <w:pPr>
+        <w:ind w:left="3230" w:hanging="360"/>
+      </w:pPr>
+      <w:rPr>
+        <w:rFonts w:ascii="Symbol" w:hAnsi="Symbol" w:hint="default"/>
+      </w:rPr>
+    </w:lvl>
+    <w:lvl w:ilvl="4" w:tplc="0C0A0003" w:tentative="1">
+      <w:start w:val="1"/>
+      <w:numFmt w:val="bullet"/>
+      <w:lvlText w:val="o"/>
+      <w:lvlJc w:val="left"/>
+      <w:pPr>
+        <w:ind w:left="3950" w:hanging="360"/>
+      </w:pPr>
+      <w:rPr>
+        <w:rFonts w:ascii="Courier New" w:hAnsi="Courier New" w:cs="Courier New" w:hint="default"/>
+      </w:rPr>
+    </w:lvl>
+    <w:lvl w:ilvl="5" w:tplc="0C0A0005" w:tentative="1">
+      <w:start w:val="1"/>
+      <w:numFmt w:val="bullet"/>
+      <w:lvlText w:val=""/>
+      <w:lvlJc w:val="left"/>
+      <w:pPr>
+        <w:ind w:left="4670" w:hanging="360"/>
+      </w:pPr>
+      <w:rPr>
+        <w:rFonts w:ascii="Wingdings" w:hAnsi="Wingdings" w:hint="default"/>
+      </w:rPr>
+    </w:lvl>
+    <w:lvl w:ilvl="6" w:tplc="0C0A0001" w:tentative="1">
+      <w:start w:val="1"/>
+      <w:numFmt w:val="bullet"/>
+      <w:lvlText w:val=""/>
+      <w:lvlJc w:val="left"/>
+      <w:pPr>
+        <w:ind w:left="5390" w:hanging="360"/>
+      </w:pPr>
+      <w:rPr>
+        <w:rFonts w:ascii="Symbol" w:hAnsi="Symbol" w:hint="default"/>
+      </w:rPr>
+    </w:lvl>
+    <w:lvl w:ilvl="7" w:tplc="0C0A0003" w:tentative="1">
+      <w:start w:val="1"/>
+      <w:numFmt w:val="bullet"/>
+      <w:lvlText w:val="o"/>
+      <w:lvlJc w:val="left"/>
+      <w:pPr>
+        <w:ind w:left="6110" w:hanging="360"/>
+      </w:pPr>
+      <w:rPr>
+        <w:rFonts w:ascii="Courier New" w:hAnsi="Courier New" w:cs="Courier New" w:hint="default"/>
+      </w:rPr>
+    </w:lvl>
+    <w:lvl w:ilvl="8" w:tplc="0C0A0005" w:tentative="1">
+      <w:start w:val="1"/>
+      <w:numFmt w:val="bullet"/>
+      <w:lvlText w:val=""/>
+      <w:lvlJc w:val="left"/>
+      <w:pPr>
+        <w:ind w:left="6830" w:hanging="360"/>
+      </w:pPr>
+      <w:rPr>
+        <w:rFonts w:ascii="Wingdings" w:hAnsi="Wingdings" w:hint="default"/>
+      </w:rPr>
+    </w:lvl>
+  </w:abstractNum>
+  <w:abstractNum w:abstractNumId="2" w15:restartNumberingAfterBreak="0">
     <w:nsid w:val="6E0624CC"/>
     <w:multiLevelType w:val="multilevel"/>
     <w:tmpl w:val="3E689728"/>
@@ -144,7 +821,7 @@
       </w:rPr>
     </w:lvl>
   </w:abstractNum>
-  <w:abstractNum w:abstractNumId="1" w15:restartNumberingAfterBreak="0">
+  <w:abstractNum w:abstractNumId="3" w15:restartNumberingAfterBreak="0">
     <w:nsid w:val="6EEC1C03"/>
     <w:multiLevelType w:val="hybridMultilevel"/>
     <w:tmpl w:val="FEE8AC0E"/>
@@ -258,20 +935,141 @@
       </w:rPr>
     </w:lvl>
   </w:abstractNum>
+  <w:abstractNum w:abstractNumId="4" w15:restartNumberingAfterBreak="0">
+    <w:nsid w:val="7C300AD2"/>
+    <w:multiLevelType w:val="hybridMultilevel"/>
+    <w:tmpl w:val="6BE6EC34"/>
+    <w:lvl w:ilvl="0" w:tplc="C57E2A6A">
+      <w:numFmt w:val="bullet"/>
+      <w:lvlText w:val=""/>
+      <w:lvlJc w:val="left"/>
+      <w:pPr>
+        <w:ind w:left="1070" w:hanging="360"/>
+      </w:pPr>
+      <w:rPr>
+        <w:rFonts w:ascii="Wingdings" w:eastAsiaTheme="minorHAnsi" w:hAnsi="Wingdings" w:cstheme="minorBidi" w:hint="default"/>
+      </w:rPr>
+    </w:lvl>
+    <w:lvl w:ilvl="1" w:tplc="0C0A0003" w:tentative="1">
+      <w:start w:val="1"/>
+      <w:numFmt w:val="bullet"/>
+      <w:lvlText w:val="o"/>
+      <w:lvlJc w:val="left"/>
+      <w:pPr>
+        <w:ind w:left="1790" w:hanging="360"/>
+      </w:pPr>
+      <w:rPr>
+        <w:rFonts w:ascii="Courier New" w:hAnsi="Courier New" w:cs="Courier New" w:hint="default"/>
+      </w:rPr>
+    </w:lvl>
+    <w:lvl w:ilvl="2" w:tplc="0C0A0005" w:tentative="1">
+      <w:start w:val="1"/>
+      <w:numFmt w:val="bullet"/>
+      <w:lvlText w:val=""/>
+      <w:lvlJc w:val="left"/>
+      <w:pPr>
+        <w:ind w:left="2510" w:hanging="360"/>
+      </w:pPr>
+      <w:rPr>
+        <w:rFonts w:ascii="Wingdings" w:hAnsi="Wingdings" w:hint="default"/>
+      </w:rPr>
+    </w:lvl>
+    <w:lvl w:ilvl="3" w:tplc="0C0A0001" w:tentative="1">
+      <w:start w:val="1"/>
+      <w:numFmt w:val="bullet"/>
+      <w:lvlText w:val=""/>
+      <w:lvlJc w:val="left"/>
+      <w:pPr>
+        <w:ind w:left="3230" w:hanging="360"/>
+      </w:pPr>
+      <w:rPr>
+        <w:rFonts w:ascii="Symbol" w:hAnsi="Symbol" w:hint="default"/>
+      </w:rPr>
+    </w:lvl>
+    <w:lvl w:ilvl="4" w:tplc="0C0A0003" w:tentative="1">
+      <w:start w:val="1"/>
+      <w:numFmt w:val="bullet"/>
+      <w:lvlText w:val="o"/>
+      <w:lvlJc w:val="left"/>
+      <w:pPr>
+        <w:ind w:left="3950" w:hanging="360"/>
+      </w:pPr>
+      <w:rPr>
+        <w:rFonts w:ascii="Courier New" w:hAnsi="Courier New" w:cs="Courier New" w:hint="default"/>
+      </w:rPr>
+    </w:lvl>
+    <w:lvl w:ilvl="5" w:tplc="0C0A0005" w:tentative="1">
+      <w:start w:val="1"/>
+      <w:numFmt w:val="bullet"/>
+      <w:lvlText w:val=""/>
+      <w:lvlJc w:val="left"/>
+      <w:pPr>
+        <w:ind w:left="4670" w:hanging="360"/>
+      </w:pPr>
+      <w:rPr>
+        <w:rFonts w:ascii="Wingdings" w:hAnsi="Wingdings" w:hint="default"/>
+      </w:rPr>
+    </w:lvl>
+    <w:lvl w:ilvl="6" w:tplc="0C0A0001" w:tentative="1">
+      <w:start w:val="1"/>
+      <w:numFmt w:val="bullet"/>
+      <w:lvlText w:val=""/>
+      <w:lvlJc w:val="left"/>
+      <w:pPr>
+        <w:ind w:left="5390" w:hanging="360"/>
+      </w:pPr>
+      <w:rPr>
+        <w:rFonts w:ascii="Symbol" w:hAnsi="Symbol" w:hint="default"/>
+      </w:rPr>
+    </w:lvl>
+    <w:lvl w:ilvl="7" w:tplc="0C0A0003" w:tentative="1">
+      <w:start w:val="1"/>
+      <w:numFmt w:val="bullet"/>
+      <w:lvlText w:val="o"/>
+      <w:lvlJc w:val="left"/>
+      <w:pPr>
+        <w:ind w:left="6110" w:hanging="360"/>
+      </w:pPr>
+      <w:rPr>
+        <w:rFonts w:ascii="Courier New" w:hAnsi="Courier New" w:cs="Courier New" w:hint="default"/>
+      </w:rPr>
+    </w:lvl>
+    <w:lvl w:ilvl="8" w:tplc="0C0A0005" w:tentative="1">
+      <w:start w:val="1"/>
+      <w:numFmt w:val="bullet"/>
+      <w:lvlText w:val=""/>
+      <w:lvlJc w:val="left"/>
+      <w:pPr>
+        <w:ind w:left="6830" w:hanging="360"/>
+      </w:pPr>
+      <w:rPr>
+        <w:rFonts w:ascii="Wingdings" w:hAnsi="Wingdings" w:hint="default"/>
+      </w:rPr>
+    </w:lvl>
+  </w:abstractNum>
   <w:num w:numId="1" w16cid:durableId="197014347">
+    <w:abstractNumId w:val="3"/>
+  </w:num>
+  <w:num w:numId="2" w16cid:durableId="214198110">
+    <w:abstractNumId w:val="2"/>
+  </w:num>
+  <w:num w:numId="3" w16cid:durableId="1968511750">
+    <w:abstractNumId w:val="2"/>
+  </w:num>
+  <w:num w:numId="4" w16cid:durableId="219099445">
+    <w:abstractNumId w:val="2"/>
+  </w:num>
+  <w:num w:numId="5" w16cid:durableId="759594894">
+    <w:abstractNumId w:val="2"/>
+  </w:num>
+  <w:num w:numId="6" w16cid:durableId="274412696">
     <w:abstractNumId w:val="1"/>
   </w:num>
-  <w:num w:numId="2" w16cid:durableId="214198110">
+  <w:num w:numId="7" w16cid:durableId="44987056">
     <w:abstractNumId w:val="0"/>
   </w:num>
-  <w:num w:numId="3" w16cid:durableId="1968511750">
-    <w:abstractNumId w:val="0"/>
-  </w:num>
-  <w:num w:numId="4" w16cid:durableId="219099445">
-    <w:abstractNumId w:val="0"/>
-  </w:num>
-  <w:num w:numId="5" w16cid:durableId="759594894">
-    <w:abstractNumId w:val="0"/>
+  <w:num w:numId="8" w16cid:durableId="994794884">
+    <w:abstractNumId w:val="4"/>
   </w:num>
 </w:numbering>
 </file>

</xml_diff>